<commit_message>
pydantic fundamentals practice, along with fastapi
</commit_message>
<xml_diff>
--- a/what-is-genai.docx
+++ b/what-is-genai.docx
@@ -12,6 +12,7 @@
           <w:szCs w:val="28"/>
         </w:rPr>
       </w:pPr>
+      <w:bookmarkStart w:id="0" w:name="_GoBack"/>
       <w:r>
         <w:rPr>
           <w:b/>
@@ -220,7 +221,7 @@
           <w:sz w:val="28"/>
           <w:szCs w:val="28"/>
         </w:rPr>
-        <w:t xml:space="preserve">They are large scale general purpose models </w:t>
+        <w:t xml:space="preserve">They are </w:t>
       </w:r>
       <w:proofErr w:type="gramStart"/>
       <w:r>
@@ -229,7 +230,7 @@
           <w:sz w:val="28"/>
           <w:szCs w:val="28"/>
         </w:rPr>
-        <w:t>( generalization</w:t>
+        <w:t>large scale general purpose</w:t>
       </w:r>
       <w:proofErr w:type="gramEnd"/>
       <w:r>
@@ -238,7 +239,7 @@
           <w:sz w:val="28"/>
           <w:szCs w:val="28"/>
         </w:rPr>
-        <w:t xml:space="preserve"> refers to, they can do anything, after a bit of fine tuning or the patterns they’ve learned from the data sets) trained on huge amount of data and are capable of performing wide variety of tasks. </w:t>
+        <w:t xml:space="preserve"> models (generalization refers to, they can do anything, after a bit of fine tuning or the patterns they’ve learned from the data sets) trained on huge amount of data and are capable of performing wide variety of tasks. </w:t>
       </w:r>
       <w:r>
         <w:rPr>
@@ -636,19 +637,161 @@
     </w:p>
     <w:p>
       <w:pPr>
+        <w:rPr>
+          <w:rFonts w:cstheme="minorHAnsi"/>
+          <w:sz w:val="28"/>
+          <w:szCs w:val="28"/>
+        </w:rPr>
+      </w:pPr>
+    </w:p>
+    <w:p>
+      <w:pPr>
+        <w:rPr>
+          <w:rFonts w:cstheme="minorHAnsi"/>
+          <w:b/>
+          <w:bCs/>
+          <w:sz w:val="28"/>
+          <w:szCs w:val="28"/>
+        </w:rPr>
+      </w:pPr>
+      <w:r>
+        <w:rPr>
+          <w:rFonts w:cstheme="minorHAnsi"/>
+          <w:b/>
+          <w:bCs/>
+          <w:sz w:val="28"/>
+          <w:szCs w:val="28"/>
+        </w:rPr>
+        <w:t>MODEL ARCHITECTURES</w:t>
+      </w:r>
+    </w:p>
+    <w:p>
+      <w:pPr>
         <w:pStyle w:val="ListParagraph"/>
         <w:numPr>
           <w:ilvl w:val="0"/>
-          <w:numId w:val="2"/>
+          <w:numId w:val="3"/>
         </w:numPr>
         <w:rPr>
           <w:rFonts w:cstheme="minorHAnsi"/>
-          <w:sz w:val="28"/>
-          <w:szCs w:val="28"/>
-        </w:rPr>
-      </w:pPr>
-      <w:bookmarkStart w:id="0" w:name="_GoBack"/>
-      <w:bookmarkEnd w:id="0"/>
+          <w:b/>
+          <w:bCs/>
+          <w:sz w:val="28"/>
+          <w:szCs w:val="28"/>
+        </w:rPr>
+      </w:pPr>
+      <w:r>
+        <w:rPr>
+          <w:rFonts w:cstheme="minorHAnsi"/>
+          <w:sz w:val="28"/>
+          <w:szCs w:val="28"/>
+        </w:rPr>
+        <w:t>VAEs: variation autoencoders</w:t>
+      </w:r>
+      <w:r>
+        <w:rPr>
+          <w:rFonts w:cstheme="minorHAnsi"/>
+          <w:sz w:val="28"/>
+          <w:szCs w:val="28"/>
+        </w:rPr>
+        <w:t xml:space="preserve">, a deep learning algo that encodes large amount of data and </w:t>
+      </w:r>
+      <w:r>
+        <w:rPr>
+          <w:rFonts w:cstheme="minorHAnsi"/>
+          <w:sz w:val="28"/>
+          <w:szCs w:val="28"/>
+        </w:rPr>
+        <w:t>decode it into multiple variations.</w:t>
+      </w:r>
+    </w:p>
+    <w:p>
+      <w:pPr>
+        <w:pStyle w:val="ListParagraph"/>
+        <w:numPr>
+          <w:ilvl w:val="0"/>
+          <w:numId w:val="3"/>
+        </w:numPr>
+        <w:rPr>
+          <w:rFonts w:cstheme="minorHAnsi"/>
+          <w:b/>
+          <w:bCs/>
+          <w:sz w:val="28"/>
+          <w:szCs w:val="28"/>
+        </w:rPr>
+      </w:pPr>
+      <w:r>
+        <w:rPr>
+          <w:rFonts w:cstheme="minorHAnsi"/>
+          <w:sz w:val="28"/>
+          <w:szCs w:val="28"/>
+        </w:rPr>
+        <w:t>GANs: generative adversarial networks, works with 2 neural networks, one generator (to generate content) and second discriminator that evaluates the accuracy of the output. Mostly used in image and video generation.</w:t>
+      </w:r>
+    </w:p>
+    <w:p>
+      <w:pPr>
+        <w:pStyle w:val="ListParagraph"/>
+        <w:numPr>
+          <w:ilvl w:val="0"/>
+          <w:numId w:val="3"/>
+        </w:numPr>
+        <w:rPr>
+          <w:rFonts w:cstheme="minorHAnsi"/>
+          <w:b/>
+          <w:bCs/>
+          <w:sz w:val="28"/>
+          <w:szCs w:val="28"/>
+        </w:rPr>
+      </w:pPr>
+      <w:r>
+        <w:rPr>
+          <w:rFonts w:cstheme="minorHAnsi"/>
+          <w:sz w:val="28"/>
+          <w:szCs w:val="28"/>
+        </w:rPr>
+        <w:t>DIFFUSION models: It works on this principal, that add noise to the data that it becomes unrecognizable, then iteratively diffuse that noise to achieve the outcome.</w:t>
+      </w:r>
+    </w:p>
+    <w:p>
+      <w:pPr>
+        <w:pStyle w:val="ListParagraph"/>
+        <w:numPr>
+          <w:ilvl w:val="0"/>
+          <w:numId w:val="3"/>
+        </w:numPr>
+        <w:rPr>
+          <w:rFonts w:cstheme="minorHAnsi"/>
+          <w:b/>
+          <w:bCs/>
+          <w:sz w:val="28"/>
+          <w:szCs w:val="28"/>
+        </w:rPr>
+      </w:pPr>
+      <w:r>
+        <w:rPr>
+          <w:rFonts w:cstheme="minorHAnsi"/>
+          <w:sz w:val="28"/>
+          <w:szCs w:val="28"/>
+        </w:rPr>
+        <w:t xml:space="preserve">TRANSFORMERS: </w:t>
+      </w:r>
+      <w:r>
+        <w:rPr>
+          <w:rFonts w:cstheme="minorHAnsi"/>
+          <w:sz w:val="28"/>
+          <w:szCs w:val="28"/>
+        </w:rPr>
+        <w:t>they also work with encoders and decoders, but the differen</w:t>
+      </w:r>
+      <w:r>
+        <w:rPr>
+          <w:rFonts w:cstheme="minorHAnsi"/>
+          <w:sz w:val="28"/>
+          <w:szCs w:val="28"/>
+        </w:rPr>
+        <w:t>tiating factor is “ATTENTION”, which helps them on focusing on specific parts</w:t>
+      </w:r>
       <w:r>
         <w:rPr>
           <w:rFonts w:cstheme="minorHAnsi"/>
@@ -657,6 +800,14 @@
         </w:rPr>
         <w:t xml:space="preserve"> </w:t>
       </w:r>
+      <w:r>
+        <w:rPr>
+          <w:rFonts w:cstheme="minorHAnsi"/>
+          <w:sz w:val="28"/>
+          <w:szCs w:val="28"/>
+        </w:rPr>
+        <w:t xml:space="preserve">or the most important one, which helps them focus on entire sequences, capture context and can work on multiple, inputs parallelly. </w:t>
+      </w:r>
     </w:p>
     <w:p>
       <w:pPr>
@@ -693,10 +844,242 @@
       <w:pPr>
         <w:rPr>
           <w:rFonts w:cstheme="minorHAnsi"/>
+          <w:sz w:val="28"/>
+          <w:szCs w:val="28"/>
+        </w:rPr>
+      </w:pPr>
+      <w:r>
+        <w:rPr>
+          <w:rFonts w:cstheme="minorHAnsi"/>
+          <w:b/>
+          <w:bCs/>
           <w:sz w:val="32"/>
           <w:szCs w:val="32"/>
         </w:rPr>
-      </w:pPr>
+        <w:lastRenderedPageBreak/>
+        <w:t>BENEFITS OF GENAI</w:t>
+      </w:r>
+    </w:p>
+    <w:p>
+      <w:pPr>
+        <w:pStyle w:val="ListParagraph"/>
+        <w:numPr>
+          <w:ilvl w:val="0"/>
+          <w:numId w:val="4"/>
+        </w:numPr>
+        <w:rPr>
+          <w:rFonts w:cstheme="minorHAnsi"/>
+          <w:sz w:val="28"/>
+          <w:szCs w:val="28"/>
+        </w:rPr>
+      </w:pPr>
+      <w:r>
+        <w:rPr>
+          <w:rFonts w:cstheme="minorHAnsi"/>
+          <w:sz w:val="28"/>
+          <w:szCs w:val="28"/>
+        </w:rPr>
+        <w:t>ENHANCED CREATIVITY: generates original content and help professionals like artists, designers etc. explore fresh ideas.</w:t>
+      </w:r>
+    </w:p>
+    <w:p>
+      <w:pPr>
+        <w:pStyle w:val="ListParagraph"/>
+        <w:numPr>
+          <w:ilvl w:val="0"/>
+          <w:numId w:val="4"/>
+        </w:numPr>
+        <w:rPr>
+          <w:rFonts w:cstheme="minorHAnsi"/>
+          <w:sz w:val="28"/>
+          <w:szCs w:val="28"/>
+        </w:rPr>
+      </w:pPr>
+      <w:r>
+        <w:rPr>
+          <w:rFonts w:cstheme="minorHAnsi"/>
+          <w:sz w:val="28"/>
+          <w:szCs w:val="28"/>
+        </w:rPr>
+        <w:t>ACCELERATES RESEARCH &amp; DEV: gen ai helps in reducing research times, helping speeding up innovation.</w:t>
+      </w:r>
+    </w:p>
+    <w:p>
+      <w:pPr>
+        <w:pStyle w:val="ListParagraph"/>
+        <w:numPr>
+          <w:ilvl w:val="0"/>
+          <w:numId w:val="4"/>
+        </w:numPr>
+        <w:rPr>
+          <w:rFonts w:cstheme="minorHAnsi"/>
+          <w:sz w:val="28"/>
+          <w:szCs w:val="28"/>
+        </w:rPr>
+      </w:pPr>
+      <w:r>
+        <w:rPr>
+          <w:rFonts w:cstheme="minorHAnsi"/>
+          <w:sz w:val="28"/>
+          <w:szCs w:val="28"/>
+        </w:rPr>
+        <w:t>EMPOWERING NON-EXPERTS: It enables even non-experts to generate quality content in various domains.</w:t>
+      </w:r>
+    </w:p>
+    <w:p>
+      <w:pPr>
+        <w:rPr>
+          <w:rFonts w:cstheme="minorHAnsi"/>
+          <w:sz w:val="28"/>
+          <w:szCs w:val="28"/>
+        </w:rPr>
+      </w:pPr>
+    </w:p>
+    <w:p>
+      <w:pPr>
+        <w:rPr>
+          <w:rFonts w:cstheme="minorHAnsi"/>
+          <w:b/>
+          <w:bCs/>
+          <w:sz w:val="32"/>
+          <w:szCs w:val="32"/>
+        </w:rPr>
+      </w:pPr>
+      <w:r>
+        <w:rPr>
+          <w:rFonts w:cstheme="minorHAnsi"/>
+          <w:b/>
+          <w:bCs/>
+          <w:sz w:val="32"/>
+          <w:szCs w:val="32"/>
+        </w:rPr>
+        <w:t>LIMITATIONS OF GENAI</w:t>
+      </w:r>
+    </w:p>
+    <w:p>
+      <w:pPr>
+        <w:pStyle w:val="ListParagraph"/>
+        <w:numPr>
+          <w:ilvl w:val="0"/>
+          <w:numId w:val="5"/>
+        </w:numPr>
+        <w:rPr>
+          <w:rFonts w:cstheme="minorHAnsi"/>
+          <w:sz w:val="28"/>
+          <w:szCs w:val="28"/>
+        </w:rPr>
+      </w:pPr>
+      <w:r>
+        <w:rPr>
+          <w:rFonts w:cstheme="minorHAnsi"/>
+          <w:sz w:val="28"/>
+          <w:szCs w:val="28"/>
+        </w:rPr>
+        <w:t>DEPENDANT ON DATA: The amount of relevance and accuracy of output depends on the data it is trained on.</w:t>
+      </w:r>
+    </w:p>
+    <w:p>
+      <w:pPr>
+        <w:pStyle w:val="ListParagraph"/>
+        <w:numPr>
+          <w:ilvl w:val="0"/>
+          <w:numId w:val="5"/>
+        </w:numPr>
+        <w:rPr>
+          <w:rFonts w:cstheme="minorHAnsi"/>
+          <w:sz w:val="28"/>
+          <w:szCs w:val="28"/>
+        </w:rPr>
+      </w:pPr>
+      <w:r>
+        <w:rPr>
+          <w:rFonts w:cstheme="minorHAnsi"/>
+          <w:sz w:val="28"/>
+          <w:szCs w:val="28"/>
+        </w:rPr>
+        <w:t>LIMITED CONTROL OVER OUTPUTS: we don’t have much control over outputs, which sometimes can result in irrelevant outputs, leading to hallucination.</w:t>
+      </w:r>
+    </w:p>
+    <w:p>
+      <w:pPr>
+        <w:pStyle w:val="ListParagraph"/>
+        <w:numPr>
+          <w:ilvl w:val="0"/>
+          <w:numId w:val="5"/>
+        </w:numPr>
+        <w:rPr>
+          <w:rFonts w:cstheme="minorHAnsi"/>
+          <w:sz w:val="28"/>
+          <w:szCs w:val="28"/>
+        </w:rPr>
+      </w:pPr>
+      <w:r>
+        <w:rPr>
+          <w:rFonts w:cstheme="minorHAnsi"/>
+          <w:sz w:val="28"/>
+          <w:szCs w:val="28"/>
+        </w:rPr>
+        <w:t xml:space="preserve">HIGH COMPUTATIONAL COSTS: Training and running a </w:t>
+      </w:r>
+      <w:proofErr w:type="spellStart"/>
+      <w:r>
+        <w:rPr>
+          <w:rFonts w:cstheme="minorHAnsi"/>
+          <w:sz w:val="28"/>
+          <w:szCs w:val="28"/>
+        </w:rPr>
+        <w:t>genai</w:t>
+      </w:r>
+      <w:proofErr w:type="spellEnd"/>
+      <w:r>
+        <w:rPr>
+          <w:rFonts w:cstheme="minorHAnsi"/>
+          <w:sz w:val="28"/>
+          <w:szCs w:val="28"/>
+        </w:rPr>
+        <w:t xml:space="preserve"> model is resource intensive task, models demand significant computing power. So, it becomes too costly.</w:t>
+      </w:r>
+    </w:p>
+    <w:p>
+      <w:pPr>
+        <w:pStyle w:val="ListParagraph"/>
+        <w:numPr>
+          <w:ilvl w:val="0"/>
+          <w:numId w:val="5"/>
+        </w:numPr>
+        <w:rPr>
+          <w:rFonts w:cstheme="minorHAnsi"/>
+          <w:sz w:val="28"/>
+          <w:szCs w:val="28"/>
+        </w:rPr>
+      </w:pPr>
+      <w:r>
+        <w:rPr>
+          <w:rFonts w:cstheme="minorHAnsi"/>
+          <w:sz w:val="28"/>
+          <w:szCs w:val="28"/>
+        </w:rPr>
+        <w:t xml:space="preserve">ETHICAL CONCERNS: Generative ai can be abused in things like creating </w:t>
+      </w:r>
+      <w:proofErr w:type="spellStart"/>
+      <w:r>
+        <w:rPr>
+          <w:rFonts w:cstheme="minorHAnsi"/>
+          <w:sz w:val="28"/>
+          <w:szCs w:val="28"/>
+        </w:rPr>
+        <w:t>deepfakes</w:t>
+      </w:r>
+      <w:proofErr w:type="spellEnd"/>
+      <w:r>
+        <w:rPr>
+          <w:rFonts w:cstheme="minorHAnsi"/>
+          <w:sz w:val="28"/>
+          <w:szCs w:val="28"/>
+        </w:rPr>
+        <w:t xml:space="preserve"> and harmful content, resulting in spread of misinformation or privacy violations.</w:t>
+      </w:r>
+      <w:bookmarkEnd w:id="0"/>
     </w:p>
     <w:sectPr>
       <w:pgSz w:w="12240" w:h="15840"/>
@@ -711,6 +1094,95 @@
 <file path=word/numbering.xml><?xml version="1.0" encoding="utf-8"?>
 <w:numbering xmlns:wpc="http://schemas.microsoft.com/office/word/2010/wordprocessingCanvas" xmlns:cx="http://schemas.microsoft.com/office/drawing/2014/chartex" xmlns:cx1="http://schemas.microsoft.com/office/drawing/2015/9/8/chartex" xmlns:cx2="http://schemas.microsoft.com/office/drawing/2015/10/21/chartex" xmlns:cx3="http://schemas.microsoft.com/office/drawing/2016/5/9/chartex" xmlns:cx4="http://schemas.microsoft.com/office/drawing/2016/5/10/chartex" xmlns:cx5="http://schemas.microsoft.com/office/drawing/2016/5/11/chartex" xmlns:cx6="http://schemas.microsoft.com/office/drawing/2016/5/12/chartex" xmlns:cx7="http://schemas.microsoft.com/office/drawing/2016/5/13/chartex" xmlns:cx8="http://schemas.microsoft.com/office/drawing/2016/5/14/chartex" xmlns:mc="http://schemas.openxmlformats.org/markup-compatibility/2006" xmlns:aink="http://schemas.microsoft.com/office/drawing/2016/ink" xmlns:am3d="http://schemas.microsoft.com/office/drawing/2017/model3d" xmlns:o="urn:schemas-microsoft-com:office:office" xmlns:r="http://schemas.openxmlformats.org/officeDocument/2006/relationships" xmlns:m="http://schemas.openxmlformats.org/officeDocument/2006/math" xmlns:v="urn:schemas-microsoft-com:vml" xmlns:wp14="http://schemas.microsoft.com/office/word/2010/wordprocessingDrawing" xmlns:wp="http://schemas.openxmlformats.org/drawingml/2006/wordprocessingDrawing" xmlns:w10="urn:schemas-microsoft-com:office:word" xmlns:w="http://schemas.openxmlformats.org/wordprocessingml/2006/main" xmlns:w14="http://schemas.microsoft.com/office/word/2010/wordml" xmlns:w15="http://schemas.microsoft.com/office/word/2012/wordml" xmlns:w16cid="http://schemas.microsoft.com/office/word/2016/wordml/cid" xmlns:w16se="http://schemas.microsoft.com/office/word/2015/wordml/symex" xmlns:wpg="http://schemas.microsoft.com/office/word/2010/wordprocessingGroup" xmlns:wpi="http://schemas.microsoft.com/office/word/2010/wordprocessingInk" xmlns:wne="http://schemas.microsoft.com/office/word/2006/wordml" xmlns:wps="http://schemas.microsoft.com/office/word/2010/wordprocessingShape" mc:Ignorable="w14 w15 w16se w16cid wp14">
   <w:abstractNum w:abstractNumId="0" w15:restartNumberingAfterBreak="0">
+    <w:nsid w:val="0DFD50DB"/>
+    <w:multiLevelType w:val="hybridMultilevel"/>
+    <w:tmpl w:val="68AAA80E"/>
+    <w:lvl w:ilvl="0" w:tplc="0409000F">
+      <w:start w:val="1"/>
+      <w:numFmt w:val="decimal"/>
+      <w:lvlText w:val="%1."/>
+      <w:lvlJc w:val="left"/>
+      <w:pPr>
+        <w:ind w:left="720" w:hanging="360"/>
+      </w:pPr>
+      <w:rPr>
+        <w:rFonts w:hint="default"/>
+      </w:rPr>
+    </w:lvl>
+    <w:lvl w:ilvl="1" w:tplc="04090019" w:tentative="1">
+      <w:start w:val="1"/>
+      <w:numFmt w:val="lowerLetter"/>
+      <w:lvlText w:val="%2."/>
+      <w:lvlJc w:val="left"/>
+      <w:pPr>
+        <w:ind w:left="1440" w:hanging="360"/>
+      </w:pPr>
+    </w:lvl>
+    <w:lvl w:ilvl="2" w:tplc="0409001B" w:tentative="1">
+      <w:start w:val="1"/>
+      <w:numFmt w:val="lowerRoman"/>
+      <w:lvlText w:val="%3."/>
+      <w:lvlJc w:val="right"/>
+      <w:pPr>
+        <w:ind w:left="2160" w:hanging="180"/>
+      </w:pPr>
+    </w:lvl>
+    <w:lvl w:ilvl="3" w:tplc="0409000F" w:tentative="1">
+      <w:start w:val="1"/>
+      <w:numFmt w:val="decimal"/>
+      <w:lvlText w:val="%4."/>
+      <w:lvlJc w:val="left"/>
+      <w:pPr>
+        <w:ind w:left="2880" w:hanging="360"/>
+      </w:pPr>
+    </w:lvl>
+    <w:lvl w:ilvl="4" w:tplc="04090019" w:tentative="1">
+      <w:start w:val="1"/>
+      <w:numFmt w:val="lowerLetter"/>
+      <w:lvlText w:val="%5."/>
+      <w:lvlJc w:val="left"/>
+      <w:pPr>
+        <w:ind w:left="3600" w:hanging="360"/>
+      </w:pPr>
+    </w:lvl>
+    <w:lvl w:ilvl="5" w:tplc="0409001B" w:tentative="1">
+      <w:start w:val="1"/>
+      <w:numFmt w:val="lowerRoman"/>
+      <w:lvlText w:val="%6."/>
+      <w:lvlJc w:val="right"/>
+      <w:pPr>
+        <w:ind w:left="4320" w:hanging="180"/>
+      </w:pPr>
+    </w:lvl>
+    <w:lvl w:ilvl="6" w:tplc="0409000F" w:tentative="1">
+      <w:start w:val="1"/>
+      <w:numFmt w:val="decimal"/>
+      <w:lvlText w:val="%7."/>
+      <w:lvlJc w:val="left"/>
+      <w:pPr>
+        <w:ind w:left="5040" w:hanging="360"/>
+      </w:pPr>
+    </w:lvl>
+    <w:lvl w:ilvl="7" w:tplc="04090019" w:tentative="1">
+      <w:start w:val="1"/>
+      <w:numFmt w:val="lowerLetter"/>
+      <w:lvlText w:val="%8."/>
+      <w:lvlJc w:val="left"/>
+      <w:pPr>
+        <w:ind w:left="5760" w:hanging="360"/>
+      </w:pPr>
+    </w:lvl>
+    <w:lvl w:ilvl="8" w:tplc="0409001B" w:tentative="1">
+      <w:start w:val="1"/>
+      <w:numFmt w:val="lowerRoman"/>
+      <w:lvlText w:val="%9."/>
+      <w:lvlJc w:val="right"/>
+      <w:pPr>
+        <w:ind w:left="6480" w:hanging="180"/>
+      </w:pPr>
+    </w:lvl>
+  </w:abstractNum>
+  <w:abstractNum w:abstractNumId="1" w15:restartNumberingAfterBreak="0">
     <w:nsid w:val="16BD0ACB"/>
     <w:multiLevelType w:val="hybridMultilevel"/>
     <w:tmpl w:val="24A8C174"/>
@@ -799,7 +1271,184 @@
       </w:pPr>
     </w:lvl>
   </w:abstractNum>
-  <w:abstractNum w:abstractNumId="1" w15:restartNumberingAfterBreak="0">
+  <w:abstractNum w:abstractNumId="2" w15:restartNumberingAfterBreak="0">
+    <w:nsid w:val="2A332838"/>
+    <w:multiLevelType w:val="hybridMultilevel"/>
+    <w:tmpl w:val="6ECAB854"/>
+    <w:lvl w:ilvl="0" w:tplc="8D3E2268">
+      <w:start w:val="1"/>
+      <w:numFmt w:val="lowerRoman"/>
+      <w:lvlText w:val="%1."/>
+      <w:lvlJc w:val="left"/>
+      <w:pPr>
+        <w:ind w:left="1080" w:hanging="720"/>
+      </w:pPr>
+      <w:rPr>
+        <w:rFonts w:hint="default"/>
+        <w:b w:val="0"/>
+        <w:sz w:val="24"/>
+      </w:rPr>
+    </w:lvl>
+    <w:lvl w:ilvl="1" w:tplc="04090019" w:tentative="1">
+      <w:start w:val="1"/>
+      <w:numFmt w:val="lowerLetter"/>
+      <w:lvlText w:val="%2."/>
+      <w:lvlJc w:val="left"/>
+      <w:pPr>
+        <w:ind w:left="1440" w:hanging="360"/>
+      </w:pPr>
+    </w:lvl>
+    <w:lvl w:ilvl="2" w:tplc="0409001B" w:tentative="1">
+      <w:start w:val="1"/>
+      <w:numFmt w:val="lowerRoman"/>
+      <w:lvlText w:val="%3."/>
+      <w:lvlJc w:val="right"/>
+      <w:pPr>
+        <w:ind w:left="2160" w:hanging="180"/>
+      </w:pPr>
+    </w:lvl>
+    <w:lvl w:ilvl="3" w:tplc="0409000F" w:tentative="1">
+      <w:start w:val="1"/>
+      <w:numFmt w:val="decimal"/>
+      <w:lvlText w:val="%4."/>
+      <w:lvlJc w:val="left"/>
+      <w:pPr>
+        <w:ind w:left="2880" w:hanging="360"/>
+      </w:pPr>
+    </w:lvl>
+    <w:lvl w:ilvl="4" w:tplc="04090019" w:tentative="1">
+      <w:start w:val="1"/>
+      <w:numFmt w:val="lowerLetter"/>
+      <w:lvlText w:val="%5."/>
+      <w:lvlJc w:val="left"/>
+      <w:pPr>
+        <w:ind w:left="3600" w:hanging="360"/>
+      </w:pPr>
+    </w:lvl>
+    <w:lvl w:ilvl="5" w:tplc="0409001B" w:tentative="1">
+      <w:start w:val="1"/>
+      <w:numFmt w:val="lowerRoman"/>
+      <w:lvlText w:val="%6."/>
+      <w:lvlJc w:val="right"/>
+      <w:pPr>
+        <w:ind w:left="4320" w:hanging="180"/>
+      </w:pPr>
+    </w:lvl>
+    <w:lvl w:ilvl="6" w:tplc="0409000F" w:tentative="1">
+      <w:start w:val="1"/>
+      <w:numFmt w:val="decimal"/>
+      <w:lvlText w:val="%7."/>
+      <w:lvlJc w:val="left"/>
+      <w:pPr>
+        <w:ind w:left="5040" w:hanging="360"/>
+      </w:pPr>
+    </w:lvl>
+    <w:lvl w:ilvl="7" w:tplc="04090019" w:tentative="1">
+      <w:start w:val="1"/>
+      <w:numFmt w:val="lowerLetter"/>
+      <w:lvlText w:val="%8."/>
+      <w:lvlJc w:val="left"/>
+      <w:pPr>
+        <w:ind w:left="5760" w:hanging="360"/>
+      </w:pPr>
+    </w:lvl>
+    <w:lvl w:ilvl="8" w:tplc="0409001B" w:tentative="1">
+      <w:start w:val="1"/>
+      <w:numFmt w:val="lowerRoman"/>
+      <w:lvlText w:val="%9."/>
+      <w:lvlJc w:val="right"/>
+      <w:pPr>
+        <w:ind w:left="6480" w:hanging="180"/>
+      </w:pPr>
+    </w:lvl>
+  </w:abstractNum>
+  <w:abstractNum w:abstractNumId="3" w15:restartNumberingAfterBreak="0">
+    <w:nsid w:val="326F1BA4"/>
+    <w:multiLevelType w:val="hybridMultilevel"/>
+    <w:tmpl w:val="4B160432"/>
+    <w:lvl w:ilvl="0" w:tplc="0409000F">
+      <w:start w:val="1"/>
+      <w:numFmt w:val="decimal"/>
+      <w:lvlText w:val="%1."/>
+      <w:lvlJc w:val="left"/>
+      <w:pPr>
+        <w:ind w:left="720" w:hanging="360"/>
+      </w:pPr>
+    </w:lvl>
+    <w:lvl w:ilvl="1" w:tplc="04090019" w:tentative="1">
+      <w:start w:val="1"/>
+      <w:numFmt w:val="lowerLetter"/>
+      <w:lvlText w:val="%2."/>
+      <w:lvlJc w:val="left"/>
+      <w:pPr>
+        <w:ind w:left="1440" w:hanging="360"/>
+      </w:pPr>
+    </w:lvl>
+    <w:lvl w:ilvl="2" w:tplc="0409001B" w:tentative="1">
+      <w:start w:val="1"/>
+      <w:numFmt w:val="lowerRoman"/>
+      <w:lvlText w:val="%3."/>
+      <w:lvlJc w:val="right"/>
+      <w:pPr>
+        <w:ind w:left="2160" w:hanging="180"/>
+      </w:pPr>
+    </w:lvl>
+    <w:lvl w:ilvl="3" w:tplc="0409000F" w:tentative="1">
+      <w:start w:val="1"/>
+      <w:numFmt w:val="decimal"/>
+      <w:lvlText w:val="%4."/>
+      <w:lvlJc w:val="left"/>
+      <w:pPr>
+        <w:ind w:left="2880" w:hanging="360"/>
+      </w:pPr>
+    </w:lvl>
+    <w:lvl w:ilvl="4" w:tplc="04090019" w:tentative="1">
+      <w:start w:val="1"/>
+      <w:numFmt w:val="lowerLetter"/>
+      <w:lvlText w:val="%5."/>
+      <w:lvlJc w:val="left"/>
+      <w:pPr>
+        <w:ind w:left="3600" w:hanging="360"/>
+      </w:pPr>
+    </w:lvl>
+    <w:lvl w:ilvl="5" w:tplc="0409001B" w:tentative="1">
+      <w:start w:val="1"/>
+      <w:numFmt w:val="lowerRoman"/>
+      <w:lvlText w:val="%6."/>
+      <w:lvlJc w:val="right"/>
+      <w:pPr>
+        <w:ind w:left="4320" w:hanging="180"/>
+      </w:pPr>
+    </w:lvl>
+    <w:lvl w:ilvl="6" w:tplc="0409000F" w:tentative="1">
+      <w:start w:val="1"/>
+      <w:numFmt w:val="decimal"/>
+      <w:lvlText w:val="%7."/>
+      <w:lvlJc w:val="left"/>
+      <w:pPr>
+        <w:ind w:left="5040" w:hanging="360"/>
+      </w:pPr>
+    </w:lvl>
+    <w:lvl w:ilvl="7" w:tplc="04090019" w:tentative="1">
+      <w:start w:val="1"/>
+      <w:numFmt w:val="lowerLetter"/>
+      <w:lvlText w:val="%8."/>
+      <w:lvlJc w:val="left"/>
+      <w:pPr>
+        <w:ind w:left="5760" w:hanging="360"/>
+      </w:pPr>
+    </w:lvl>
+    <w:lvl w:ilvl="8" w:tplc="0409001B" w:tentative="1">
+      <w:start w:val="1"/>
+      <w:numFmt w:val="lowerRoman"/>
+      <w:lvlText w:val="%9."/>
+      <w:lvlJc w:val="right"/>
+      <w:pPr>
+        <w:ind w:left="6480" w:hanging="180"/>
+      </w:pPr>
+    </w:lvl>
+  </w:abstractNum>
+  <w:abstractNum w:abstractNumId="4" w15:restartNumberingAfterBreak="0">
     <w:nsid w:val="47862630"/>
     <w:multiLevelType w:val="hybridMultilevel"/>
     <w:tmpl w:val="40E4E94A"/>
@@ -889,9 +1538,18 @@
     </w:lvl>
   </w:abstractNum>
   <w:num w:numId="1">
+    <w:abstractNumId w:val="4"/>
+  </w:num>
+  <w:num w:numId="2">
     <w:abstractNumId w:val="1"/>
   </w:num>
-  <w:num w:numId="2">
+  <w:num w:numId="3">
+    <w:abstractNumId w:val="2"/>
+  </w:num>
+  <w:num w:numId="4">
+    <w:abstractNumId w:val="3"/>
+  </w:num>
+  <w:num w:numId="5">
     <w:abstractNumId w:val="0"/>
   </w:num>
 </w:numbering>

</xml_diff>